<commit_message>
Added table formatting and first-page header placeholder to shunnshort-reference.docx.
</commit_message>
<xml_diff>
--- a/shunnshortstory/shunnshort-reference.docx
+++ b/shunnshortstory/shunnshort-reference.docx
@@ -10,7 +10,12 @@
         <w:t xml:space="preserve"> </w:t>
       </w:r>
       <w:r>
-        <w:t xml:space="preserve">Title </w:t>
+        <w:t>T</w:t>
+      </w:r>
+      <w:bookmarkStart w:id="0" w:name="_GoBack"/>
+      <w:bookmarkEnd w:id="0"/>
+      <w:r>
+        <w:t xml:space="preserve">itle </w:t>
       </w:r>
     </w:p>
     <w:p>
@@ -154,8 +159,6 @@
       <w:r>
         <w:t xml:space="preserve">First Paragraph. </w:t>
       </w:r>
-      <w:bookmarkStart w:id="0" w:name="_GoBack"/>
-      <w:bookmarkEnd w:id="0"/>
     </w:p>
     <w:p>
       <w:r>
@@ -171,27 +174,13 @@
         <w:rPr>
           <w:rStyle w:val="VerbatimChar"/>
         </w:rPr>
-        <w:t xml:space="preserve">Verbatim </w:t>
-      </w:r>
-      <w:proofErr w:type="gramStart"/>
-      <w:r>
-        <w:rPr>
-          <w:rStyle w:val="VerbatimChar"/>
-        </w:rPr>
-        <w:t xml:space="preserve">Char </w:t>
+        <w:t xml:space="preserve">Verbatim Char </w:t>
       </w:r>
       <w:r>
         <w:rPr>
           <w:rStyle w:val="BodyTextChar"/>
         </w:rPr>
-        <w:t xml:space="preserve"> .</w:t>
-      </w:r>
-      <w:proofErr w:type="gramEnd"/>
-      <w:r>
-        <w:rPr>
-          <w:rStyle w:val="BodyTextChar"/>
-        </w:rPr>
-        <w:t xml:space="preserve">     </w:t>
+        <w:t xml:space="preserve"> .     </w:t>
       </w:r>
       <w:hyperlink r:id="rId8" w:history="1">
         <w:r>
@@ -242,32 +231,84 @@
         <w:t xml:space="preserve">. </w:t>
       </w:r>
     </w:p>
-    <w:p>
-      <w:r>
-        <w:t xml:space="preserve"> Table </w:t>
-      </w:r>
-      <w:r>
-        <w:tab/>
-        <w:t xml:space="preserve"> </w:t>
-      </w:r>
-      <w:proofErr w:type="spellStart"/>
-      <w:r>
-        <w:t>Table</w:t>
-      </w:r>
-      <w:proofErr w:type="spellEnd"/>
-      <w:r>
-        <w:t xml:space="preserve"> </w:t>
-      </w:r>
-    </w:p>
-    <w:p>
-      <w:r>
-        <w:t xml:space="preserve"> 1 </w:t>
-      </w:r>
-      <w:r>
-        <w:tab/>
-        <w:t xml:space="preserve"> 2 </w:t>
-      </w:r>
-    </w:p>
+    <w:tbl>
+      <w:tblPr>
+        <w:tblStyle w:val="TableGrid"/>
+        <w:tblW w:w="5000" w:type="pct"/>
+        <w:tblBorders>
+          <w:top w:val="none" w:sz="0" w:space="0" w:color="auto"/>
+          <w:left w:val="none" w:sz="0" w:space="0" w:color="auto"/>
+          <w:bottom w:val="none" w:sz="0" w:space="0" w:color="auto"/>
+          <w:right w:val="none" w:sz="0" w:space="0" w:color="auto"/>
+          <w:insideH w:val="none" w:sz="0" w:space="0" w:color="auto"/>
+          <w:insideV w:val="none" w:sz="0" w:space="0" w:color="auto"/>
+        </w:tblBorders>
+        <w:tblLook w:val="04A0" w:firstRow="1" w:lastRow="0" w:firstColumn="1" w:lastColumn="0" w:noHBand="0" w:noVBand="1"/>
+      </w:tblPr>
+      <w:tblGrid>
+        <w:gridCol w:w="4680"/>
+        <w:gridCol w:w="4680"/>
+      </w:tblGrid>
+      <w:tr>
+        <w:tc>
+          <w:tcPr>
+            <w:tcW w:w="2500" w:type="pct"/>
+          </w:tcPr>
+          <w:p>
+            <w:pPr>
+              <w:pStyle w:val="Compact"/>
+            </w:pPr>
+            <w:r>
+              <w:t xml:space="preserve"> </w:t>
+            </w:r>
+            <w:r>
+              <w:t xml:space="preserve">Table </w:t>
+            </w:r>
+          </w:p>
+        </w:tc>
+        <w:tc>
+          <w:tcPr>
+            <w:tcW w:w="2500" w:type="pct"/>
+          </w:tcPr>
+          <w:p>
+            <w:pPr>
+              <w:pStyle w:val="Compact"/>
+            </w:pPr>
+            <w:r>
+              <w:t xml:space="preserve"> Table </w:t>
+            </w:r>
+          </w:p>
+        </w:tc>
+      </w:tr>
+      <w:tr>
+        <w:tc>
+          <w:tcPr>
+            <w:tcW w:w="2500" w:type="pct"/>
+          </w:tcPr>
+          <w:p>
+            <w:pPr>
+              <w:pStyle w:val="Compact"/>
+            </w:pPr>
+            <w:r>
+              <w:t xml:space="preserve"> 1 </w:t>
+            </w:r>
+          </w:p>
+        </w:tc>
+        <w:tc>
+          <w:tcPr>
+            <w:tcW w:w="2500" w:type="pct"/>
+          </w:tcPr>
+          <w:p>
+            <w:pPr>
+              <w:pStyle w:val="Compact"/>
+            </w:pPr>
+            <w:r>
+              <w:t xml:space="preserve"> 2 </w:t>
+            </w:r>
+          </w:p>
+        </w:tc>
+      </w:tr>
+    </w:tbl>
     <w:p>
       <w:pPr>
         <w:pStyle w:val="ImageCaption"/>
@@ -281,15 +322,7 @@
         <w:pStyle w:val="DefinitionTerm"/>
       </w:pPr>
       <w:r>
-        <w:t xml:space="preserve"> </w:t>
-      </w:r>
-      <w:proofErr w:type="spellStart"/>
-      <w:r>
-        <w:t>DefinitionTerm</w:t>
-      </w:r>
-      <w:proofErr w:type="spellEnd"/>
-      <w:r>
-        <w:t xml:space="preserve"> </w:t>
+        <w:t xml:space="preserve"> DefinitionTerm </w:t>
       </w:r>
     </w:p>
     <w:p>
@@ -305,15 +338,7 @@
         <w:pStyle w:val="DefinitionTerm"/>
       </w:pPr>
       <w:r>
-        <w:t xml:space="preserve"> </w:t>
-      </w:r>
-      <w:proofErr w:type="spellStart"/>
-      <w:r>
-        <w:t>DefinitionTerm</w:t>
-      </w:r>
-      <w:proofErr w:type="spellEnd"/>
-      <w:r>
-        <w:t xml:space="preserve"> </w:t>
+        <w:t xml:space="preserve"> DefinitionTerm </w:t>
       </w:r>
     </w:p>
     <w:p>
@@ -325,7 +350,12 @@
       </w:r>
     </w:p>
     <w:sectPr>
-      <w:headerReference w:type="default" r:id="rId9"/>
+      <w:headerReference w:type="even" r:id="rId9"/>
+      <w:headerReference w:type="default" r:id="rId10"/>
+      <w:footerReference w:type="even" r:id="rId11"/>
+      <w:footerReference w:type="default" r:id="rId12"/>
+      <w:headerReference w:type="first" r:id="rId13"/>
+      <w:footerReference w:type="first" r:id="rId14"/>
       <w:pgSz w:w="12240" w:h="15840"/>
       <w:pgMar w:top="1440" w:right="1440" w:bottom="1440" w:left="1440" w:header="720" w:footer="720" w:gutter="0"/>
       <w:cols w:space="720"/>
@@ -355,6 +385,36 @@
 </w:endnotes>
 </file>
 
+<file path=word/footer1.xml><?xml version="1.0" encoding="utf-8"?>
+<w:ftr xmlns:wpc="http://schemas.microsoft.com/office/word/2010/wordprocessingCanvas" xmlns:cx="http://schemas.microsoft.com/office/drawing/2014/chartex" xmlns:cx1="http://schemas.microsoft.com/office/drawing/2015/9/8/chartex" xmlns:cx2="http://schemas.microsoft.com/office/drawing/2015/10/21/chartex" xmlns:cx3="http://schemas.microsoft.com/office/drawing/2016/5/9/chartex" xmlns:cx4="http://schemas.microsoft.com/office/drawing/2016/5/10/chartex" xmlns:cx5="http://schemas.microsoft.com/office/drawing/2016/5/11/chartex" xmlns:cx6="http://schemas.microsoft.com/office/drawing/2016/5/12/chartex" xmlns:cx7="http://schemas.microsoft.com/office/drawing/2016/5/13/chartex" xmlns:cx8="http://schemas.microsoft.com/office/drawing/2016/5/14/chartex" xmlns:mc="http://schemas.openxmlformats.org/markup-compatibility/2006" xmlns:aink="http://schemas.microsoft.com/office/drawing/2016/ink" xmlns:am3d="http://schemas.microsoft.com/office/drawing/2017/model3d" xmlns:o="urn:schemas-microsoft-com:office:office" xmlns:r="http://schemas.openxmlformats.org/officeDocument/2006/relationships" xmlns:m="http://schemas.openxmlformats.org/officeDocument/2006/math" xmlns:v="urn:schemas-microsoft-com:vml" xmlns:wp14="http://schemas.microsoft.com/office/word/2010/wordprocessingDrawing" xmlns:wp="http://schemas.openxmlformats.org/drawingml/2006/wordprocessingDrawing" xmlns:w10="urn:schemas-microsoft-com:office:word" xmlns:w="http://schemas.openxmlformats.org/wordprocessingml/2006/main" xmlns:w14="http://schemas.microsoft.com/office/word/2010/wordml" xmlns:w15="http://schemas.microsoft.com/office/word/2012/wordml" xmlns:w16cid="http://schemas.microsoft.com/office/word/2016/wordml/cid" xmlns:w16se="http://schemas.microsoft.com/office/word/2015/wordml/symex" xmlns:wpg="http://schemas.microsoft.com/office/word/2010/wordprocessingGroup" xmlns:wpi="http://schemas.microsoft.com/office/word/2010/wordprocessingInk" xmlns:wne="http://schemas.microsoft.com/office/word/2006/wordml" xmlns:wps="http://schemas.microsoft.com/office/word/2010/wordprocessingShape" mc:Ignorable="w14 w15 w16se w16cid wp14">
+  <w:p>
+    <w:pPr>
+      <w:pStyle w:val="Footer"/>
+    </w:pPr>
+  </w:p>
+</w:ftr>
+</file>
+
+<file path=word/footer2.xml><?xml version="1.0" encoding="utf-8"?>
+<w:ftr xmlns:wpc="http://schemas.microsoft.com/office/word/2010/wordprocessingCanvas" xmlns:cx="http://schemas.microsoft.com/office/drawing/2014/chartex" xmlns:cx1="http://schemas.microsoft.com/office/drawing/2015/9/8/chartex" xmlns:cx2="http://schemas.microsoft.com/office/drawing/2015/10/21/chartex" xmlns:cx3="http://schemas.microsoft.com/office/drawing/2016/5/9/chartex" xmlns:cx4="http://schemas.microsoft.com/office/drawing/2016/5/10/chartex" xmlns:cx5="http://schemas.microsoft.com/office/drawing/2016/5/11/chartex" xmlns:cx6="http://schemas.microsoft.com/office/drawing/2016/5/12/chartex" xmlns:cx7="http://schemas.microsoft.com/office/drawing/2016/5/13/chartex" xmlns:cx8="http://schemas.microsoft.com/office/drawing/2016/5/14/chartex" xmlns:mc="http://schemas.openxmlformats.org/markup-compatibility/2006" xmlns:aink="http://schemas.microsoft.com/office/drawing/2016/ink" xmlns:am3d="http://schemas.microsoft.com/office/drawing/2017/model3d" xmlns:o="urn:schemas-microsoft-com:office:office" xmlns:r="http://schemas.openxmlformats.org/officeDocument/2006/relationships" xmlns:m="http://schemas.openxmlformats.org/officeDocument/2006/math" xmlns:v="urn:schemas-microsoft-com:vml" xmlns:wp14="http://schemas.microsoft.com/office/word/2010/wordprocessingDrawing" xmlns:wp="http://schemas.openxmlformats.org/drawingml/2006/wordprocessingDrawing" xmlns:w10="urn:schemas-microsoft-com:office:word" xmlns:w="http://schemas.openxmlformats.org/wordprocessingml/2006/main" xmlns:w14="http://schemas.microsoft.com/office/word/2010/wordml" xmlns:w15="http://schemas.microsoft.com/office/word/2012/wordml" xmlns:w16cid="http://schemas.microsoft.com/office/word/2016/wordml/cid" xmlns:w16se="http://schemas.microsoft.com/office/word/2015/wordml/symex" xmlns:wpg="http://schemas.microsoft.com/office/word/2010/wordprocessingGroup" xmlns:wpi="http://schemas.microsoft.com/office/word/2010/wordprocessingInk" xmlns:wne="http://schemas.microsoft.com/office/word/2006/wordml" xmlns:wps="http://schemas.microsoft.com/office/word/2010/wordprocessingShape" mc:Ignorable="w14 w15 w16se w16cid wp14">
+  <w:p>
+    <w:pPr>
+      <w:pStyle w:val="Footer"/>
+    </w:pPr>
+  </w:p>
+</w:ftr>
+</file>
+
+<file path=word/footer3.xml><?xml version="1.0" encoding="utf-8"?>
+<w:ftr xmlns:wpc="http://schemas.microsoft.com/office/word/2010/wordprocessingCanvas" xmlns:cx="http://schemas.microsoft.com/office/drawing/2014/chartex" xmlns:cx1="http://schemas.microsoft.com/office/drawing/2015/9/8/chartex" xmlns:cx2="http://schemas.microsoft.com/office/drawing/2015/10/21/chartex" xmlns:cx3="http://schemas.microsoft.com/office/drawing/2016/5/9/chartex" xmlns:cx4="http://schemas.microsoft.com/office/drawing/2016/5/10/chartex" xmlns:cx5="http://schemas.microsoft.com/office/drawing/2016/5/11/chartex" xmlns:cx6="http://schemas.microsoft.com/office/drawing/2016/5/12/chartex" xmlns:cx7="http://schemas.microsoft.com/office/drawing/2016/5/13/chartex" xmlns:cx8="http://schemas.microsoft.com/office/drawing/2016/5/14/chartex" xmlns:mc="http://schemas.openxmlformats.org/markup-compatibility/2006" xmlns:aink="http://schemas.microsoft.com/office/drawing/2016/ink" xmlns:am3d="http://schemas.microsoft.com/office/drawing/2017/model3d" xmlns:o="urn:schemas-microsoft-com:office:office" xmlns:r="http://schemas.openxmlformats.org/officeDocument/2006/relationships" xmlns:m="http://schemas.openxmlformats.org/officeDocument/2006/math" xmlns:v="urn:schemas-microsoft-com:vml" xmlns:wp14="http://schemas.microsoft.com/office/word/2010/wordprocessingDrawing" xmlns:wp="http://schemas.openxmlformats.org/drawingml/2006/wordprocessingDrawing" xmlns:w10="urn:schemas-microsoft-com:office:word" xmlns:w="http://schemas.openxmlformats.org/wordprocessingml/2006/main" xmlns:w14="http://schemas.microsoft.com/office/word/2010/wordml" xmlns:w15="http://schemas.microsoft.com/office/word/2012/wordml" xmlns:w16cid="http://schemas.microsoft.com/office/word/2016/wordml/cid" xmlns:w16se="http://schemas.microsoft.com/office/word/2015/wordml/symex" xmlns:wpg="http://schemas.microsoft.com/office/word/2010/wordprocessingGroup" xmlns:wpi="http://schemas.microsoft.com/office/word/2010/wordprocessingInk" xmlns:wne="http://schemas.microsoft.com/office/word/2006/wordml" xmlns:wps="http://schemas.microsoft.com/office/word/2010/wordprocessingShape" mc:Ignorable="w14 w15 w16se w16cid wp14">
+  <w:p>
+    <w:pPr>
+      <w:pStyle w:val="Footer"/>
+    </w:pPr>
+  </w:p>
+</w:ftr>
+</file>
+
 <file path=word/footnotes.xml><?xml version="1.0" encoding="utf-8"?>
 <w:footnotes xmlns:wpc="http://schemas.microsoft.com/office/word/2010/wordprocessingCanvas" xmlns:cx="http://schemas.microsoft.com/office/drawing/2014/chartex" xmlns:cx1="http://schemas.microsoft.com/office/drawing/2015/9/8/chartex" xmlns:cx2="http://schemas.microsoft.com/office/drawing/2015/10/21/chartex" xmlns:cx3="http://schemas.microsoft.com/office/drawing/2016/5/9/chartex" xmlns:cx4="http://schemas.microsoft.com/office/drawing/2016/5/10/chartex" xmlns:cx5="http://schemas.microsoft.com/office/drawing/2016/5/11/chartex" xmlns:cx6="http://schemas.microsoft.com/office/drawing/2016/5/12/chartex" xmlns:cx7="http://schemas.microsoft.com/office/drawing/2016/5/13/chartex" xmlns:cx8="http://schemas.microsoft.com/office/drawing/2016/5/14/chartex" xmlns:mc="http://schemas.openxmlformats.org/markup-compatibility/2006" xmlns:aink="http://schemas.microsoft.com/office/drawing/2016/ink" xmlns:am3d="http://schemas.microsoft.com/office/drawing/2017/model3d" xmlns:o="urn:schemas-microsoft-com:office:office" xmlns:r="http://schemas.openxmlformats.org/officeDocument/2006/relationships" xmlns:m="http://schemas.openxmlformats.org/officeDocument/2006/math" xmlns:v="urn:schemas-microsoft-com:vml" xmlns:wp14="http://schemas.microsoft.com/office/word/2010/wordprocessingDrawing" xmlns:wp="http://schemas.openxmlformats.org/drawingml/2006/wordprocessingDrawing" xmlns:w10="urn:schemas-microsoft-com:office:word" xmlns:w="http://schemas.openxmlformats.org/wordprocessingml/2006/main" xmlns:w14="http://schemas.microsoft.com/office/word/2010/wordml" xmlns:w15="http://schemas.microsoft.com/office/word/2012/wordml" xmlns:w16cid="http://schemas.microsoft.com/office/word/2016/wordml/cid" xmlns:w16se="http://schemas.microsoft.com/office/word/2015/wordml/symex" xmlns:wpg="http://schemas.microsoft.com/office/word/2010/wordprocessingGroup" xmlns:wpi="http://schemas.microsoft.com/office/word/2010/wordprocessingInk" xmlns:wne="http://schemas.microsoft.com/office/word/2006/wordml" xmlns:wps="http://schemas.microsoft.com/office/word/2010/wordprocessingShape" mc:Ignorable="w14 w15 w16se w16cid wp14">
   <w:footnote w:type="separator" w:id="-1">
@@ -396,21 +456,30 @@
     <w:pPr>
       <w:pStyle w:val="Header"/>
     </w:pPr>
-    <w:proofErr w:type="spellStart"/>
+  </w:p>
+</w:hdr>
+</file>
+
+<file path=word/header2.xml><?xml version="1.0" encoding="utf-8"?>
+<w:hdr xmlns:wpc="http://schemas.microsoft.com/office/word/2010/wordprocessingCanvas" xmlns:cx="http://schemas.microsoft.com/office/drawing/2014/chartex" xmlns:cx1="http://schemas.microsoft.com/office/drawing/2015/9/8/chartex" xmlns:cx2="http://schemas.microsoft.com/office/drawing/2015/10/21/chartex" xmlns:cx3="http://schemas.microsoft.com/office/drawing/2016/5/9/chartex" xmlns:cx4="http://schemas.microsoft.com/office/drawing/2016/5/10/chartex" xmlns:cx5="http://schemas.microsoft.com/office/drawing/2016/5/11/chartex" xmlns:cx6="http://schemas.microsoft.com/office/drawing/2016/5/12/chartex" xmlns:cx7="http://schemas.microsoft.com/office/drawing/2016/5/13/chartex" xmlns:cx8="http://schemas.microsoft.com/office/drawing/2016/5/14/chartex" xmlns:mc="http://schemas.openxmlformats.org/markup-compatibility/2006" xmlns:aink="http://schemas.microsoft.com/office/drawing/2016/ink" xmlns:am3d="http://schemas.microsoft.com/office/drawing/2017/model3d" xmlns:o="urn:schemas-microsoft-com:office:office" xmlns:r="http://schemas.openxmlformats.org/officeDocument/2006/relationships" xmlns:m="http://schemas.openxmlformats.org/officeDocument/2006/math" xmlns:v="urn:schemas-microsoft-com:vml" xmlns:wp14="http://schemas.microsoft.com/office/word/2010/wordprocessingDrawing" xmlns:wp="http://schemas.openxmlformats.org/drawingml/2006/wordprocessingDrawing" xmlns:w10="urn:schemas-microsoft-com:office:word" xmlns:w="http://schemas.openxmlformats.org/wordprocessingml/2006/main" xmlns:w14="http://schemas.microsoft.com/office/word/2010/wordml" xmlns:w15="http://schemas.microsoft.com/office/word/2012/wordml" xmlns:w16cid="http://schemas.microsoft.com/office/word/2016/wordml/cid" xmlns:w16se="http://schemas.microsoft.com/office/word/2015/wordml/symex" xmlns:wpg="http://schemas.microsoft.com/office/word/2010/wordprocessingGroup" xmlns:wpi="http://schemas.microsoft.com/office/word/2010/wordprocessingInk" xmlns:wne="http://schemas.microsoft.com/office/word/2006/wordml" xmlns:wps="http://schemas.microsoft.com/office/word/2010/wordprocessingShape" mc:Ignorable="w14 w15 w16se w16cid wp14">
+  <w:p>
+    <w:pPr>
+      <w:pStyle w:val="Header"/>
+    </w:pPr>
     <w:r>
-      <w:t>lastname</w:t>
+      <w:t>last</w:t>
     </w:r>
-    <w:proofErr w:type="spellEnd"/>
     <w:r>
-      <w:t xml:space="preserve"> / </w:t>
+      <w:t>_</w:t>
     </w:r>
-    <w:proofErr w:type="spellStart"/>
     <w:r>
-      <w:t>shorttitle</w:t>
+      <w:t>name / short</w:t>
     </w:r>
-    <w:proofErr w:type="spellEnd"/>
     <w:r>
-      <w:t xml:space="preserve"> / </w:t>
+      <w:t>_</w:t>
+    </w:r>
+    <w:r>
+      <w:t xml:space="preserve">title / </w:t>
     </w:r>
     <w:r>
       <w:fldChar w:fldCharType="begin"/>
@@ -437,12 +506,153 @@
 </w:hdr>
 </file>
 
+<file path=word/header3.xml><?xml version="1.0" encoding="utf-8"?>
+<w:hdr xmlns:wpc="http://schemas.microsoft.com/office/word/2010/wordprocessingCanvas" xmlns:cx="http://schemas.microsoft.com/office/drawing/2014/chartex" xmlns:cx1="http://schemas.microsoft.com/office/drawing/2015/9/8/chartex" xmlns:cx2="http://schemas.microsoft.com/office/drawing/2015/10/21/chartex" xmlns:cx3="http://schemas.microsoft.com/office/drawing/2016/5/9/chartex" xmlns:cx4="http://schemas.microsoft.com/office/drawing/2016/5/10/chartex" xmlns:cx5="http://schemas.microsoft.com/office/drawing/2016/5/11/chartex" xmlns:cx6="http://schemas.microsoft.com/office/drawing/2016/5/12/chartex" xmlns:cx7="http://schemas.microsoft.com/office/drawing/2016/5/13/chartex" xmlns:cx8="http://schemas.microsoft.com/office/drawing/2016/5/14/chartex" xmlns:mc="http://schemas.openxmlformats.org/markup-compatibility/2006" xmlns:aink="http://schemas.microsoft.com/office/drawing/2016/ink" xmlns:am3d="http://schemas.microsoft.com/office/drawing/2017/model3d" xmlns:o="urn:schemas-microsoft-com:office:office" xmlns:r="http://schemas.openxmlformats.org/officeDocument/2006/relationships" xmlns:m="http://schemas.openxmlformats.org/officeDocument/2006/math" xmlns:v="urn:schemas-microsoft-com:vml" xmlns:wp14="http://schemas.microsoft.com/office/word/2010/wordprocessingDrawing" xmlns:wp="http://schemas.openxmlformats.org/drawingml/2006/wordprocessingDrawing" xmlns:w10="urn:schemas-microsoft-com:office:word" xmlns:w="http://schemas.openxmlformats.org/wordprocessingml/2006/main" xmlns:w14="http://schemas.microsoft.com/office/word/2010/wordml" xmlns:w15="http://schemas.microsoft.com/office/word/2012/wordml" xmlns:w16cid="http://schemas.microsoft.com/office/word/2016/wordml/cid" xmlns:w16se="http://schemas.microsoft.com/office/word/2015/wordml/symex" xmlns:wpg="http://schemas.microsoft.com/office/word/2010/wordprocessingGroup" xmlns:wpi="http://schemas.microsoft.com/office/word/2010/wordprocessingInk" xmlns:wne="http://schemas.microsoft.com/office/word/2006/wordml" xmlns:wps="http://schemas.microsoft.com/office/word/2010/wordprocessingShape" mc:Ignorable="w14 w15 w16se w16cid wp14">
+  <w:tbl>
+    <w:tblPr>
+      <w:tblStyle w:val="TableGrid"/>
+      <w:tblW w:w="0" w:type="auto"/>
+      <w:tblBorders>
+        <w:top w:val="none" w:sz="0" w:space="0" w:color="auto"/>
+        <w:left w:val="none" w:sz="0" w:space="0" w:color="auto"/>
+        <w:bottom w:val="none" w:sz="0" w:space="0" w:color="auto"/>
+        <w:right w:val="none" w:sz="0" w:space="0" w:color="auto"/>
+        <w:insideH w:val="none" w:sz="0" w:space="0" w:color="auto"/>
+        <w:insideV w:val="none" w:sz="0" w:space="0" w:color="auto"/>
+      </w:tblBorders>
+      <w:tblLook w:val="04A0" w:firstRow="1" w:lastRow="0" w:firstColumn="1" w:lastColumn="0" w:noHBand="0" w:noVBand="1"/>
+    </w:tblPr>
+    <w:tblGrid>
+      <w:gridCol w:w="4675"/>
+      <w:gridCol w:w="4675"/>
+    </w:tblGrid>
+    <w:tr>
+      <w:tc>
+        <w:tcPr>
+          <w:tcW w:w="4675" w:type="dxa"/>
+        </w:tcPr>
+        <w:p>
+          <w:pPr>
+            <w:pStyle w:val="Header"/>
+            <w:jc w:val="left"/>
+          </w:pPr>
+          <w:r>
+            <w:t>author_name</w:t>
+          </w:r>
+        </w:p>
+        <w:p>
+          <w:pPr>
+            <w:pStyle w:val="Header"/>
+            <w:jc w:val="left"/>
+          </w:pPr>
+          <w:r>
+            <w:t>address</w:t>
+          </w:r>
+        </w:p>
+        <w:p>
+          <w:pPr>
+            <w:pStyle w:val="Header"/>
+            <w:jc w:val="left"/>
+          </w:pPr>
+          <w:r>
+            <w:t>city_state_zip</w:t>
+          </w:r>
+        </w:p>
+        <w:p>
+          <w:pPr>
+            <w:pStyle w:val="Header"/>
+            <w:jc w:val="left"/>
+          </w:pPr>
+          <w:r>
+            <w:t>email_address</w:t>
+          </w:r>
+        </w:p>
+        <w:p>
+          <w:pPr>
+            <w:pStyle w:val="Header"/>
+            <w:jc w:val="left"/>
+          </w:pPr>
+          <w:r>
+            <w:t>phone_number</w:t>
+          </w:r>
+        </w:p>
+        <w:p>
+          <w:pPr>
+            <w:pStyle w:val="Header"/>
+            <w:jc w:val="left"/>
+          </w:pPr>
+        </w:p>
+        <w:p>
+          <w:pPr>
+            <w:pStyle w:val="Header"/>
+            <w:jc w:val="left"/>
+          </w:pPr>
+          <w:r>
+            <w:t>author_extra</w:t>
+          </w:r>
+        </w:p>
+      </w:tc>
+      <w:tc>
+        <w:tcPr>
+          <w:tcW w:w="4675" w:type="dxa"/>
+        </w:tcPr>
+        <w:p>
+          <w:pPr>
+            <w:pStyle w:val="Header"/>
+          </w:pPr>
+          <w:r>
+            <w:t xml:space="preserve">about </w:t>
+          </w:r>
+          <w:r>
+            <w:fldChar w:fldCharType="begin"/>
+          </w:r>
+          <w:r>
+            <w:instrText xml:space="preserve"> NUMWORDS  \* MERGEFORMAT </w:instrText>
+          </w:r>
+          <w:r>
+            <w:fldChar w:fldCharType="separate"/>
+          </w:r>
+          <w:r>
+            <w:rPr>
+              <w:noProof/>
+            </w:rPr>
+            <w:t>50</w:t>
+          </w:r>
+          <w:r>
+            <w:rPr>
+              <w:noProof/>
+            </w:rPr>
+            <w:fldChar w:fldCharType="end"/>
+          </w:r>
+          <w:r>
+            <w:t xml:space="preserve"> words</w:t>
+          </w:r>
+        </w:p>
+        <w:p>
+          <w:pPr>
+            <w:pStyle w:val="Header"/>
+          </w:pPr>
+          <w:r>
+            <w:t>Short Story</w:t>
+          </w:r>
+        </w:p>
+      </w:tc>
+    </w:tr>
+  </w:tbl>
+  <w:p>
+    <w:pPr>
+      <w:pStyle w:val="Header"/>
+    </w:pPr>
+  </w:p>
+</w:hdr>
+</file>
+
 <file path=word/numbering.xml><?xml version="1.0" encoding="utf-8"?>
 <w:numbering xmlns:wpc="http://schemas.microsoft.com/office/word/2010/wordprocessingCanvas" xmlns:cx="http://schemas.microsoft.com/office/drawing/2014/chartex" xmlns:cx1="http://schemas.microsoft.com/office/drawing/2015/9/8/chartex" xmlns:cx2="http://schemas.microsoft.com/office/drawing/2015/10/21/chartex" xmlns:cx3="http://schemas.microsoft.com/office/drawing/2016/5/9/chartex" xmlns:cx4="http://schemas.microsoft.com/office/drawing/2016/5/10/chartex" xmlns:cx5="http://schemas.microsoft.com/office/drawing/2016/5/11/chartex" xmlns:cx6="http://schemas.microsoft.com/office/drawing/2016/5/12/chartex" xmlns:cx7="http://schemas.microsoft.com/office/drawing/2016/5/13/chartex" xmlns:cx8="http://schemas.microsoft.com/office/drawing/2016/5/14/chartex" xmlns:mc="http://schemas.openxmlformats.org/markup-compatibility/2006" xmlns:aink="http://schemas.microsoft.com/office/drawing/2016/ink" xmlns:am3d="http://schemas.microsoft.com/office/drawing/2017/model3d" xmlns:o="urn:schemas-microsoft-com:office:office" xmlns:r="http://schemas.openxmlformats.org/officeDocument/2006/relationships" xmlns:m="http://schemas.openxmlformats.org/officeDocument/2006/math" xmlns:v="urn:schemas-microsoft-com:vml" xmlns:wp14="http://schemas.microsoft.com/office/word/2010/wordprocessingDrawing" xmlns:wp="http://schemas.openxmlformats.org/drawingml/2006/wordprocessingDrawing" xmlns:w10="urn:schemas-microsoft-com:office:word" xmlns:w="http://schemas.openxmlformats.org/wordprocessingml/2006/main" xmlns:w14="http://schemas.microsoft.com/office/word/2010/wordml" xmlns:w15="http://schemas.microsoft.com/office/word/2012/wordml" xmlns:w16cid="http://schemas.microsoft.com/office/word/2016/wordml/cid" xmlns:w16se="http://schemas.microsoft.com/office/word/2015/wordml/symex" xmlns:wpg="http://schemas.microsoft.com/office/word/2010/wordprocessingGroup" xmlns:wpi="http://schemas.microsoft.com/office/word/2010/wordprocessingInk" xmlns:wne="http://schemas.microsoft.com/office/word/2006/wordml" xmlns:wps="http://schemas.microsoft.com/office/word/2010/wordprocessingShape" mc:Ignorable="w14 w15 w16se w16cid wp14">
   <w:abstractNum w:abstractNumId="0" w15:restartNumberingAfterBreak="0">
     <w:nsid w:val="FFFFFF7C"/>
     <w:multiLevelType w:val="singleLevel"/>
-    <w:tmpl w:val="3F7CD2C0"/>
+    <w:tmpl w:val="F468FD9A"/>
     <w:lvl w:ilvl="0">
       <w:start w:val="1"/>
       <w:numFmt w:val="decimal"/>
@@ -459,7 +669,7 @@
   <w:abstractNum w:abstractNumId="1" w15:restartNumberingAfterBreak="0">
     <w:nsid w:val="FFFFFF7D"/>
     <w:multiLevelType w:val="singleLevel"/>
-    <w:tmpl w:val="A28C56E0"/>
+    <w:tmpl w:val="9D6807F0"/>
     <w:lvl w:ilvl="0">
       <w:start w:val="1"/>
       <w:numFmt w:val="decimal"/>
@@ -476,7 +686,7 @@
   <w:abstractNum w:abstractNumId="2" w15:restartNumberingAfterBreak="0">
     <w:nsid w:val="FFFFFF7E"/>
     <w:multiLevelType w:val="singleLevel"/>
-    <w:tmpl w:val="1FFED79C"/>
+    <w:tmpl w:val="CC906EC2"/>
     <w:lvl w:ilvl="0">
       <w:start w:val="1"/>
       <w:numFmt w:val="decimal"/>
@@ -493,7 +703,7 @@
   <w:abstractNum w:abstractNumId="3" w15:restartNumberingAfterBreak="0">
     <w:nsid w:val="FFFFFF7F"/>
     <w:multiLevelType w:val="singleLevel"/>
-    <w:tmpl w:val="FAA2A3DA"/>
+    <w:tmpl w:val="9B9E8E86"/>
     <w:lvl w:ilvl="0">
       <w:start w:val="1"/>
       <w:numFmt w:val="decimal"/>
@@ -510,7 +720,7 @@
   <w:abstractNum w:abstractNumId="4" w15:restartNumberingAfterBreak="0">
     <w:nsid w:val="FFFFFF80"/>
     <w:multiLevelType w:val="singleLevel"/>
-    <w:tmpl w:val="EB5A8164"/>
+    <w:tmpl w:val="AB4062D6"/>
     <w:lvl w:ilvl="0">
       <w:start w:val="1"/>
       <w:numFmt w:val="bullet"/>
@@ -530,7 +740,7 @@
   <w:abstractNum w:abstractNumId="5" w15:restartNumberingAfterBreak="0">
     <w:nsid w:val="FFFFFF81"/>
     <w:multiLevelType w:val="singleLevel"/>
-    <w:tmpl w:val="56207B98"/>
+    <w:tmpl w:val="2204611E"/>
     <w:lvl w:ilvl="0">
       <w:start w:val="1"/>
       <w:numFmt w:val="bullet"/>
@@ -550,7 +760,7 @@
   <w:abstractNum w:abstractNumId="6" w15:restartNumberingAfterBreak="0">
     <w:nsid w:val="FFFFFF82"/>
     <w:multiLevelType w:val="singleLevel"/>
-    <w:tmpl w:val="E4A8B71E"/>
+    <w:tmpl w:val="24D0BDDA"/>
     <w:lvl w:ilvl="0">
       <w:start w:val="1"/>
       <w:numFmt w:val="bullet"/>
@@ -570,7 +780,7 @@
   <w:abstractNum w:abstractNumId="7" w15:restartNumberingAfterBreak="0">
     <w:nsid w:val="FFFFFF83"/>
     <w:multiLevelType w:val="singleLevel"/>
-    <w:tmpl w:val="96248740"/>
+    <w:tmpl w:val="FCA0235A"/>
     <w:lvl w:ilvl="0">
       <w:start w:val="1"/>
       <w:numFmt w:val="bullet"/>
@@ -590,7 +800,7 @@
   <w:abstractNum w:abstractNumId="8" w15:restartNumberingAfterBreak="0">
     <w:nsid w:val="FFFFFF88"/>
     <w:multiLevelType w:val="singleLevel"/>
-    <w:tmpl w:val="60D8A1D4"/>
+    <w:tmpl w:val="3086F9B2"/>
     <w:lvl w:ilvl="0">
       <w:start w:val="1"/>
       <w:numFmt w:val="decimal"/>
@@ -607,7 +817,7 @@
   <w:abstractNum w:abstractNumId="9" w15:restartNumberingAfterBreak="0">
     <w:nsid w:val="FFFFFF89"/>
     <w:multiLevelType w:val="singleLevel"/>
-    <w:tmpl w:val="2312C6AE"/>
+    <w:tmpl w:val="79542B24"/>
     <w:lvl w:ilvl="0">
       <w:start w:val="1"/>
       <w:numFmt w:val="bullet"/>
@@ -1210,9 +1420,9 @@
     <w:link w:val="TitleChar"/>
     <w:uiPriority w:val="10"/>
     <w:qFormat/>
-    <w:rsid w:val="00FF4C83"/>
-    <w:pPr>
-      <w:spacing w:before="4320" w:line="480" w:lineRule="auto"/>
+    <w:rsid w:val="006849EF"/>
+    <w:pPr>
+      <w:spacing w:before="2880" w:line="480" w:lineRule="auto"/>
       <w:contextualSpacing/>
       <w:jc w:val="center"/>
     </w:pPr>
@@ -1228,7 +1438,7 @@
     <w:basedOn w:val="DefaultParagraphFont"/>
     <w:link w:val="Title"/>
     <w:uiPriority w:val="10"/>
-    <w:rsid w:val="00FF4C83"/>
+    <w:rsid w:val="006849EF"/>
     <w:rPr>
       <w:rFonts w:ascii="Courier" w:eastAsiaTheme="majorEastAsia" w:hAnsi="Courier" w:cs="Times New Roman (Headings CS)"/>
       <w:spacing w:val="-10"/>
@@ -1601,6 +1811,32 @@
     <w:semiHidden/>
     <w:unhideWhenUsed/>
     <w:rsid w:val="00F36EBE"/>
+  </w:style>
+  <w:style w:type="table" w:styleId="TableGrid">
+    <w:name w:val="Table Grid"/>
+    <w:basedOn w:val="TableNormal"/>
+    <w:uiPriority w:val="39"/>
+    <w:rsid w:val="00D97F0C"/>
+    <w:tblPr>
+      <w:tblBorders>
+        <w:top w:val="single" w:sz="4" w:space="0" w:color="auto"/>
+        <w:left w:val="single" w:sz="4" w:space="0" w:color="auto"/>
+        <w:bottom w:val="single" w:sz="4" w:space="0" w:color="auto"/>
+        <w:right w:val="single" w:sz="4" w:space="0" w:color="auto"/>
+        <w:insideH w:val="single" w:sz="4" w:space="0" w:color="auto"/>
+        <w:insideV w:val="single" w:sz="4" w:space="0" w:color="auto"/>
+      </w:tblBorders>
+    </w:tblPr>
+  </w:style>
+  <w:style w:type="paragraph" w:customStyle="1" w:styleId="Compact">
+    <w:name w:val="Compact"/>
+    <w:basedOn w:val="BodyText"/>
+    <w:qFormat/>
+    <w:rsid w:val="00D97F0C"/>
+    <w:pPr>
+      <w:spacing w:before="40" w:after="40" w:line="240" w:lineRule="auto"/>
+      <w:ind w:firstLine="0"/>
+    </w:pPr>
   </w:style>
 </w:styles>
 </file>
@@ -1871,7 +2107,7 @@
 </file>
 
 <file path=customXml/itemProps1.xml><?xml version="1.0" encoding="utf-8"?>
-<ds:datastoreItem xmlns:ds="http://schemas.openxmlformats.org/officeDocument/2006/customXml" ds:itemID="{DB0B5AF0-616D-654E-9CE8-6D4CE5B175FC}">
+<ds:datastoreItem xmlns:ds="http://schemas.openxmlformats.org/officeDocument/2006/customXml" ds:itemID="{04A4AF1B-5017-5346-8D9B-2726C9707952}">
   <ds:schemaRefs>
     <ds:schemaRef ds:uri="http://schemas.openxmlformats.org/officeDocument/2006/bibliography"/>
   </ds:schemaRefs>

</xml_diff>